<commit_message>
FIX: download financial form
</commit_message>
<xml_diff>
--- a/frontend/public/templates/TEMPLATE_Financial-Assessment-Form.docx
+++ b/frontend/public/templates/TEMPLATE_Financial-Assessment-Form.docx
@@ -124,6 +124,15 @@
     <w:p>
       <w:r>
         <w:t>Type of assistance (Please check)</w:t>
+      </w:r>
+      <w:r>
+        <w:t>{#</w:t>
+      </w:r>
+      <w:r>
+        <w:t>type_of_assistance</w:t>
+      </w:r>
+      <w:r>
+        <w:t>}</w:t>
       </w:r>
     </w:p>
     <w:p>
@@ -615,7 +624,7 @@
               <w:rPr>
                 <w:bCs/>
               </w:rPr>
-              <w:t>5</w:t>
+              <w:t>6</w:t>
             </w:r>
             <w:r>
               <w:rPr>
@@ -759,7 +768,7 @@
               <w:rPr>
                 <w:bCs/>
               </w:rPr>
-              <w:t>6</w:t>
+              <w:t>7</w:t>
             </w:r>
             <w:r>
               <w:rPr>
@@ -812,7 +821,7 @@
               <w:rPr>
                 <w:bCs/>
               </w:rPr>
-              <w:t>7</w:t>
+              <w:t>8</w:t>
             </w:r>
             <w:r>
               <w:rPr>
@@ -906,6 +915,33 @@
           <w:u w:val="single"/>
         </w:rPr>
       </w:pPr>
+      <w:r>
+        <w:rPr>
+          <w:b/>
+          <w:sz w:val="12"/>
+          <w:szCs w:val="12"/>
+          <w:u w:val="single"/>
+        </w:rPr>
+        <w:t>{/</w:t>
+      </w:r>
+      <w:r>
+        <w:rPr>
+          <w:b/>
+          <w:sz w:val="12"/>
+          <w:szCs w:val="12"/>
+          <w:u w:val="single"/>
+        </w:rPr>
+        <w:t>type_of_assistance</w:t>
+      </w:r>
+      <w:r>
+        <w:rPr>
+          <w:b/>
+          <w:sz w:val="12"/>
+          <w:szCs w:val="12"/>
+          <w:u w:val="single"/>
+        </w:rPr>
+        <w:t>}</w:t>
+      </w:r>
     </w:p>
     <w:p>
       <w:pPr>

</xml_diff>

<commit_message>
FIX: export interventions & progress report
</commit_message>
<xml_diff>
--- a/frontend/public/templates/TEMPLATE_Financial-Assessment-Form.docx
+++ b/frontend/public/templates/TEMPLATE_Financial-Assessment-Form.docx
@@ -27,7 +27,21 @@
         <w:rPr>
           <w:b/>
         </w:rPr>
-        <w:t>529 Purok 5 Pasong Langka, Sta. Rosa-Tagaytay Road,</w:t>
+        <w:t xml:space="preserve">529 Purok 5 Pasong </w:t>
+      </w:r>
+      <w:proofErr w:type="spellStart"/>
+      <w:r>
+        <w:rPr>
+          <w:b/>
+        </w:rPr>
+        <w:t>Langka</w:t>
+      </w:r>
+      <w:proofErr w:type="spellEnd"/>
+      <w:r>
+        <w:rPr>
+          <w:b/>
+        </w:rPr>
+        <w:t>, Sta. Rosa-Tagaytay Road,</w:t>
       </w:r>
     </w:p>
     <w:p>
@@ -123,10 +137,18 @@
     </w:p>
     <w:p>
       <w:r>
-        <w:t>Type of assistance (Please check)</w:t>
-      </w:r>
-      <w:r>
-        <w:t>{#</w:t>
+        <w:t xml:space="preserve">Type of assistance (Please </w:t>
+      </w:r>
+      <w:proofErr w:type="gramStart"/>
+      <w:r>
+        <w:t>check)</w:t>
+      </w:r>
+      <w:r>
+        <w:t>{</w:t>
+      </w:r>
+      <w:proofErr w:type="gramEnd"/>
+      <w:r>
+        <w:t>#</w:t>
       </w:r>
       <w:r>
         <w:t>type_of_assistance</w:t>
@@ -415,6 +437,7 @@
           </w:tcPr>
           <w:p>
             <w:pPr>
+              <w:jc w:val="center"/>
               <w:rPr>
                 <w:bCs/>
               </w:rPr>
@@ -924,6 +947,7 @@
         </w:rPr>
         <w:t>{/</w:t>
       </w:r>
+      <w:proofErr w:type="spellStart"/>
       <w:r>
         <w:rPr>
           <w:b/>
@@ -933,6 +957,7 @@
         </w:rPr>
         <w:t>type_of_assistance</w:t>
       </w:r>
+      <w:proofErr w:type="spellEnd"/>
       <w:r>
         <w:rPr>
           <w:b/>
@@ -1009,7 +1034,71 @@
           <w:sz w:val="22"/>
           <w:szCs w:val="22"/>
         </w:rPr>
-        <w:t>{last_name}, {first_name} {middle_name}</w:t>
+        <w:t>{</w:t>
+      </w:r>
+      <w:proofErr w:type="spellStart"/>
+      <w:r>
+        <w:rPr>
+          <w:rFonts w:ascii="Book Antiqua" w:hAnsi="Book Antiqua"/>
+          <w:sz w:val="22"/>
+          <w:szCs w:val="22"/>
+        </w:rPr>
+        <w:t>last_</w:t>
+      </w:r>
+      <w:proofErr w:type="gramStart"/>
+      <w:r>
+        <w:rPr>
+          <w:rFonts w:ascii="Book Antiqua" w:hAnsi="Book Antiqua"/>
+          <w:sz w:val="22"/>
+          <w:szCs w:val="22"/>
+        </w:rPr>
+        <w:t>name</w:t>
+      </w:r>
+      <w:proofErr w:type="spellEnd"/>
+      <w:r>
+        <w:rPr>
+          <w:rFonts w:ascii="Book Antiqua" w:hAnsi="Book Antiqua"/>
+          <w:sz w:val="22"/>
+          <w:szCs w:val="22"/>
+        </w:rPr>
+        <w:t>}, {</w:t>
+      </w:r>
+      <w:proofErr w:type="spellStart"/>
+      <w:proofErr w:type="gramEnd"/>
+      <w:r>
+        <w:rPr>
+          <w:rFonts w:ascii="Book Antiqua" w:hAnsi="Book Antiqua"/>
+          <w:sz w:val="22"/>
+          <w:szCs w:val="22"/>
+        </w:rPr>
+        <w:t>first_name</w:t>
+      </w:r>
+      <w:proofErr w:type="spellEnd"/>
+      <w:r>
+        <w:rPr>
+          <w:rFonts w:ascii="Book Antiqua" w:hAnsi="Book Antiqua"/>
+          <w:sz w:val="22"/>
+          <w:szCs w:val="22"/>
+        </w:rPr>
+        <w:t>} {</w:t>
+      </w:r>
+      <w:proofErr w:type="spellStart"/>
+      <w:r>
+        <w:rPr>
+          <w:rFonts w:ascii="Book Antiqua" w:hAnsi="Book Antiqua"/>
+          <w:sz w:val="22"/>
+          <w:szCs w:val="22"/>
+        </w:rPr>
+        <w:t>middle_name</w:t>
+      </w:r>
+      <w:proofErr w:type="spellEnd"/>
+      <w:r>
+        <w:rPr>
+          <w:rFonts w:ascii="Book Antiqua" w:hAnsi="Book Antiqua"/>
+          <w:sz w:val="22"/>
+          <w:szCs w:val="22"/>
+        </w:rPr>
+        <w:t>}</w:t>
       </w:r>
     </w:p>
     <w:p>
@@ -1062,40 +1151,42 @@
           <w:sz w:val="22"/>
           <w:szCs w:val="22"/>
         </w:rPr>
-        <w:t>{sm_number}</w:t>
-      </w:r>
-    </w:p>
-    <w:p>
-      <w:pPr>
+        <w:t>{</w:t>
+      </w:r>
+      <w:proofErr w:type="spellStart"/>
+      <w:r>
         <w:rPr>
           <w:rFonts w:ascii="Book Antiqua" w:hAnsi="Book Antiqua"/>
           <w:sz w:val="22"/>
           <w:szCs w:val="22"/>
         </w:rPr>
-      </w:pPr>
+        <w:t>sm_number</w:t>
+      </w:r>
+      <w:proofErr w:type="spellEnd"/>
       <w:r>
         <w:rPr>
           <w:rFonts w:ascii="Book Antiqua" w:hAnsi="Book Antiqua"/>
           <w:sz w:val="22"/>
           <w:szCs w:val="22"/>
         </w:rPr>
-        <w:t>Area and Sub- Project</w:t>
-      </w:r>
-      <w:r>
+        <w:t>}</w:t>
+      </w:r>
+    </w:p>
+    <w:p>
+      <w:pPr>
         <w:rPr>
           <w:rFonts w:ascii="Book Antiqua" w:hAnsi="Book Antiqua"/>
           <w:sz w:val="22"/>
           <w:szCs w:val="22"/>
         </w:rPr>
-        <w:tab/>
-      </w:r>
+      </w:pPr>
       <w:r>
         <w:rPr>
           <w:rFonts w:ascii="Book Antiqua" w:hAnsi="Book Antiqua"/>
           <w:sz w:val="22"/>
           <w:szCs w:val="22"/>
         </w:rPr>
-        <w:tab/>
+        <w:t>Area and Sub- Project</w:t>
       </w:r>
       <w:r>
         <w:rPr>
@@ -1104,7 +1195,6 @@
           <w:szCs w:val="22"/>
         </w:rPr>
         <w:tab/>
-        <w:t xml:space="preserve">: </w:t>
       </w:r>
       <w:r>
         <w:rPr>
@@ -1112,7 +1202,42 @@
           <w:sz w:val="22"/>
           <w:szCs w:val="22"/>
         </w:rPr>
-        <w:t>{spu}</w:t>
+        <w:tab/>
+      </w:r>
+      <w:r>
+        <w:rPr>
+          <w:rFonts w:ascii="Book Antiqua" w:hAnsi="Book Antiqua"/>
+          <w:sz w:val="22"/>
+          <w:szCs w:val="22"/>
+        </w:rPr>
+        <w:tab/>
+        <w:t xml:space="preserve">: </w:t>
+      </w:r>
+      <w:r>
+        <w:rPr>
+          <w:rFonts w:ascii="Book Antiqua" w:hAnsi="Book Antiqua"/>
+          <w:sz w:val="22"/>
+          <w:szCs w:val="22"/>
+        </w:rPr>
+        <w:t>{</w:t>
+      </w:r>
+      <w:proofErr w:type="spellStart"/>
+      <w:r>
+        <w:rPr>
+          <w:rFonts w:ascii="Book Antiqua" w:hAnsi="Book Antiqua"/>
+          <w:sz w:val="22"/>
+          <w:szCs w:val="22"/>
+        </w:rPr>
+        <w:t>spu</w:t>
+      </w:r>
+      <w:proofErr w:type="spellEnd"/>
+      <w:r>
+        <w:rPr>
+          <w:rFonts w:ascii="Book Antiqua" w:hAnsi="Book Antiqua"/>
+          <w:sz w:val="22"/>
+          <w:szCs w:val="22"/>
+        </w:rPr>
+        <w:t>}</w:t>
       </w:r>
     </w:p>
     <w:p>
@@ -1162,6 +1287,7 @@
         </w:rPr>
         <w:t>{</w:t>
       </w:r>
+      <w:proofErr w:type="spellStart"/>
       <w:r>
         <w:rPr>
           <w:rFonts w:ascii="Book Antiqua" w:hAnsi="Book Antiqua"/>
@@ -1169,6 +1295,7 @@
         </w:rPr>
         <w:t>problem_presented</w:t>
       </w:r>
+      <w:proofErr w:type="spellEnd"/>
       <w:r>
         <w:rPr>
           <w:rFonts w:ascii="Book Antiqua" w:hAnsi="Book Antiqua"/>

</xml_diff>